<commit_message>
uploaded the files from a while
</commit_message>
<xml_diff>
--- a/files/Matières/Allemand/T1/030 Cours d'Allemand du 06 01 2021.docx
+++ b/files/Matières/Allemand/T1/030 Cours d'Allemand du 06 01 2021.docx
@@ -1164,6 +1164,12 @@
           <w:lang w:val="de-DE"/>
         </w:rPr>
         <w:t xml:space="preserve">Die Briefmarke (n) = </w:t>
+      </w:r>
+      <w:r>
+        <w:rPr>
+          <w:lang w:val="de-DE"/>
+        </w:rPr>
+        <w:t>Le timbre</w:t>
       </w:r>
     </w:p>
     <w:p>

</xml_diff>